<commit_message>
modificacion de calendario de reuniones
</commit_message>
<xml_diff>
--- a/Entregables/IV. Métodos de comunicación del equipo de trabajo/IV.5 Calendario de Reuniones/APPMO-SP_CRE_v1.2.docx
+++ b/Entregables/IV. Métodos de comunicación del equipo de trabajo/IV.5 Calendario de Reuniones/APPMO-SP_CRE_v1.2.docx
@@ -338,8 +338,10 @@
                 <w:szCs w:val="24"/>
                 <w:lang w:eastAsia="es-MX"/>
               </w:rPr>
-              <w:t>2.0</w:t>
-            </w:r>
+              <w:t>1.2</w:t>
+            </w:r>
+            <w:bookmarkStart w:id="0" w:name="_GoBack"/>
+            <w:bookmarkEnd w:id="0"/>
           </w:p>
         </w:tc>
         <w:tc>
@@ -3089,8 +3091,6 @@
               </w:rPr>
               <w:t>11</w:t>
             </w:r>
-            <w:bookmarkStart w:id="0" w:name="_GoBack"/>
-            <w:bookmarkEnd w:id="0"/>
             <w:r>
               <w:rPr>
                 <w:rFonts w:cs="Arial"/>
@@ -3242,7 +3242,7 @@
             </wp:anchor>
           </w:drawing>
         </mc:Choice>
-        <mc:Fallback xmlns:cx="http://schemas.microsoft.com/office/drawing/2014/chartex" xmlns:cx1="http://schemas.microsoft.com/office/drawing/2015/9/8/chartex" xmlns:w16se="http://schemas.microsoft.com/office/word/2015/wordml/symex">
+        <mc:Fallback xmlns:w16se="http://schemas.microsoft.com/office/word/2015/wordml/symex" xmlns:cx1="http://schemas.microsoft.com/office/drawing/2015/9/8/chartex" xmlns:cx="http://schemas.microsoft.com/office/drawing/2014/chartex">
           <w:pict>
             <v:shapetype w14:anchorId="4F3C11B0" id="_x0000_t114" coordsize="21600,21600" o:spt="114" path="m,20172v945,400,1887,628,2795,913c3587,21312,4342,21370,5060,21597v2037,,2567,-227,3095,-285c8722,21197,9325,20970,9855,20800v490,-228,945,-400,1472,-740c11817,19887,12347,19660,12875,19375v567,-228,1095,-513,1700,-740c15177,18462,15782,18122,16537,17950v718,-113,1398,-398,2228,-513c19635,17437,20577,17322,21597,17322l21597,,,xe">
               <v:stroke joinstyle="miter"/>
@@ -3334,7 +3334,7 @@
             </wp:anchor>
           </w:drawing>
         </mc:Choice>
-        <mc:Fallback xmlns:cx="http://schemas.microsoft.com/office/drawing/2014/chartex" xmlns:cx1="http://schemas.microsoft.com/office/drawing/2015/9/8/chartex" xmlns:w16se="http://schemas.microsoft.com/office/word/2015/wordml/symex">
+        <mc:Fallback xmlns:w16se="http://schemas.microsoft.com/office/word/2015/wordml/symex" xmlns:cx1="http://schemas.microsoft.com/office/drawing/2015/9/8/chartex" xmlns:cx="http://schemas.microsoft.com/office/drawing/2014/chartex">
           <w:pict>
             <v:shapetype w14:anchorId="0AB991FE" id="_x0000_t114" coordsize="21600,21600" o:spt="114" path="m,20172v945,400,1887,628,2795,913c3587,21312,4342,21370,5060,21597v2037,,2567,-227,3095,-285c8722,21197,9325,20970,9855,20800v490,-228,945,-400,1472,-740c11817,19887,12347,19660,12875,19375v567,-228,1095,-513,1700,-740c15177,18462,15782,18122,16537,17950v718,-113,1398,-398,2228,-513c19635,17437,20577,17322,21597,17322l21597,,,xe">
               <v:stroke joinstyle="miter"/>
@@ -3663,7 +3663,7 @@
             </wp:anchor>
           </w:drawing>
         </mc:Choice>
-        <mc:Fallback xmlns:cx="http://schemas.microsoft.com/office/drawing/2014/chartex" xmlns:cx1="http://schemas.microsoft.com/office/drawing/2015/9/8/chartex" xmlns:w16se="http://schemas.microsoft.com/office/word/2015/wordml/symex">
+        <mc:Fallback xmlns:w16se="http://schemas.microsoft.com/office/word/2015/wordml/symex" xmlns:cx1="http://schemas.microsoft.com/office/drawing/2015/9/8/chartex" xmlns:cx="http://schemas.microsoft.com/office/drawing/2014/chartex">
           <w:pict>
             <v:shapetype w14:anchorId="55B81999" id="_x0000_t114" coordsize="21600,21600" o:spt="114" path="m,20172v945,400,1887,628,2795,913c3587,21312,4342,21370,5060,21597v2037,,2567,-227,3095,-285c8722,21197,9325,20970,9855,20800v490,-228,945,-400,1472,-740c11817,19887,12347,19660,12875,19375v567,-228,1095,-513,1700,-740c15177,18462,15782,18122,16537,17950v718,-113,1398,-398,2228,-513c19635,17437,20577,17322,21597,17322l21597,,,xe">
               <v:stroke joinstyle="miter"/>
@@ -3904,7 +3904,7 @@
             </wp:anchor>
           </w:drawing>
         </mc:Choice>
-        <mc:Fallback xmlns:cx="http://schemas.microsoft.com/office/drawing/2014/chartex" xmlns:cx1="http://schemas.microsoft.com/office/drawing/2015/9/8/chartex" xmlns:w16se="http://schemas.microsoft.com/office/word/2015/wordml/symex">
+        <mc:Fallback xmlns:w16se="http://schemas.microsoft.com/office/word/2015/wordml/symex" xmlns:cx1="http://schemas.microsoft.com/office/drawing/2015/9/8/chartex" xmlns:cx="http://schemas.microsoft.com/office/drawing/2014/chartex">
           <w:pict>
             <v:shapetype w14:anchorId="0E47ED1A" id="_x0000_t114" coordsize="21600,21600" o:spt="114" path="m,20172v945,400,1887,628,2795,913c3587,21312,4342,21370,5060,21597v2037,,2567,-227,3095,-285c8722,21197,9325,20970,9855,20800v490,-228,945,-400,1472,-740c11817,19887,12347,19660,12875,19375v567,-228,1095,-513,1700,-740c15177,18462,15782,18122,16537,17950v718,-113,1398,-398,2228,-513c19635,17437,20577,17322,21597,17322l21597,,,xe">
               <v:stroke joinstyle="miter"/>
@@ -9112,7 +9112,7 @@
 </file>
 
 <file path=customXml/itemProps1.xml><?xml version="1.0" encoding="utf-8"?>
-<ds:datastoreItem xmlns:ds="http://schemas.openxmlformats.org/officeDocument/2006/customXml" ds:itemID="{57061792-D7BF-43F3-837C-787D75C874C4}">
+<ds:datastoreItem xmlns:ds="http://schemas.openxmlformats.org/officeDocument/2006/customXml" ds:itemID="{AC358790-890D-4A88-9A10-550E30BABDEE}">
   <ds:schemaRefs>
     <ds:schemaRef ds:uri="http://schemas.openxmlformats.org/officeDocument/2006/bibliography"/>
   </ds:schemaRefs>

</xml_diff>